<commit_message>
RX debug routine added, doesnt work
Seems to not be getting into the isr
</commit_message>
<xml_diff>
--- a/Documents/ProtoReport.docx
+++ b/Documents/ProtoReport.docx
@@ -5,19 +5,85 @@
     <w:p>
       <w:pPr>
         <w:spacing w:after="0" w:line="240" w:lineRule="auto"/>
-        <w:rPr>
-          <w:rFonts w:ascii="Times New Roman" w:hAnsi="Times New Roman" w:cs="Times New Roman"/>
-          <w:sz w:val="24"/>
-          <w:szCs w:val="24"/>
-        </w:rPr>
-      </w:pPr>
-      <w:r>
-        <w:rPr>
-          <w:rFonts w:ascii="Times New Roman" w:hAnsi="Times New Roman" w:cs="Times New Roman"/>
-          <w:sz w:val="24"/>
-          <w:szCs w:val="24"/>
-        </w:rPr>
-        <w:t>The Initial goal is to get the chip modules up and working, then progress can be made developing software code. The follow modules are needed: SPI, UART, ADC.</w:t>
+        <w:ind w:firstLine="720"/>
+        <w:rPr>
+          <w:rFonts w:ascii="Times New Roman" w:hAnsi="Times New Roman" w:cs="Times New Roman"/>
+          <w:sz w:val="24"/>
+          <w:szCs w:val="24"/>
+        </w:rPr>
+      </w:pPr>
+      <w:r>
+        <w:rPr>
+          <w:rFonts w:ascii="Times New Roman" w:hAnsi="Times New Roman" w:cs="Times New Roman"/>
+          <w:sz w:val="24"/>
+          <w:szCs w:val="24"/>
+        </w:rPr>
+        <w:t xml:space="preserve">All pertinent documents will be added to </w:t>
+      </w:r>
+      <w:proofErr w:type="spellStart"/>
+      <w:r>
+        <w:rPr>
+          <w:rFonts w:ascii="Times New Roman" w:hAnsi="Times New Roman" w:cs="Times New Roman"/>
+          <w:sz w:val="24"/>
+          <w:szCs w:val="24"/>
+        </w:rPr>
+        <w:t>GitHub</w:t>
+      </w:r>
+      <w:proofErr w:type="spellEnd"/>
+      <w:r>
+        <w:rPr>
+          <w:rFonts w:ascii="Times New Roman" w:hAnsi="Times New Roman" w:cs="Times New Roman"/>
+          <w:sz w:val="24"/>
+          <w:szCs w:val="24"/>
+        </w:rPr>
+        <w:t xml:space="preserve"> under the alias “LegallyKF5RCL”</w:t>
+      </w:r>
+    </w:p>
+    <w:p>
+      <w:pPr>
+        <w:spacing w:after="0" w:line="240" w:lineRule="auto"/>
+        <w:rPr>
+          <w:rFonts w:ascii="Times New Roman" w:hAnsi="Times New Roman" w:cs="Times New Roman"/>
+          <w:sz w:val="24"/>
+          <w:szCs w:val="24"/>
+        </w:rPr>
+      </w:pPr>
+    </w:p>
+    <w:p>
+      <w:pPr>
+        <w:spacing w:after="0" w:line="240" w:lineRule="auto"/>
+        <w:ind w:firstLine="720"/>
+        <w:rPr>
+          <w:rFonts w:ascii="Times New Roman" w:hAnsi="Times New Roman" w:cs="Times New Roman"/>
+          <w:sz w:val="24"/>
+          <w:szCs w:val="24"/>
+        </w:rPr>
+      </w:pPr>
+      <w:r>
+        <w:rPr>
+          <w:rFonts w:ascii="Times New Roman" w:hAnsi="Times New Roman" w:cs="Times New Roman"/>
+          <w:sz w:val="24"/>
+          <w:szCs w:val="24"/>
+        </w:rPr>
+        <w:t xml:space="preserve">The Initial goal is to get the chip modules up and working, then progress can be made developing software code. The follow modules are needed: SPI, UART, </w:t>
+      </w:r>
+      <w:proofErr w:type="gramStart"/>
+      <w:r>
+        <w:rPr>
+          <w:rFonts w:ascii="Times New Roman" w:hAnsi="Times New Roman" w:cs="Times New Roman"/>
+          <w:sz w:val="24"/>
+          <w:szCs w:val="24"/>
+        </w:rPr>
+        <w:t>ADC</w:t>
+      </w:r>
+      <w:proofErr w:type="gramEnd"/>
+      <w:r>
+        <w:rPr>
+          <w:rFonts w:ascii="Times New Roman" w:hAnsi="Times New Roman" w:cs="Times New Roman"/>
+          <w:sz w:val="24"/>
+          <w:szCs w:val="24"/>
+        </w:rPr>
+        <w:t>.</w:t>
       </w:r>
     </w:p>
     <w:p>
@@ -73,8 +139,17 @@
           <w:szCs w:val="24"/>
         </w:rPr>
         <w:tab/>
+      </w:r>
+      <w:proofErr w:type="gramStart"/>
+      <w:r>
+        <w:rPr>
+          <w:rFonts w:ascii="Times New Roman" w:hAnsi="Times New Roman" w:cs="Times New Roman"/>
+          <w:sz w:val="24"/>
+          <w:szCs w:val="24"/>
+        </w:rPr>
         <w:t>SPI – Chip Select, Data Out, Clock.</w:t>
       </w:r>
+      <w:proofErr w:type="gramEnd"/>
     </w:p>
     <w:p>
       <w:pPr>
@@ -183,16 +258,27 @@
           <w:szCs w:val="24"/>
         </w:rPr>
         <w:tab/>
-        <w:t xml:space="preserve">SPI – </w:t>
-      </w:r>
-      <w:r>
-        <w:rPr>
-          <w:rFonts w:ascii="Times New Roman" w:hAnsi="Times New Roman" w:cs="Times New Roman"/>
-          <w:sz w:val="24"/>
-          <w:szCs w:val="24"/>
-        </w:rPr>
-        <w:tab/>
-      </w:r>
+        <w:t xml:space="preserve">SPI  </w:t>
+      </w:r>
+      <w:r>
+        <w:rPr>
+          <w:rFonts w:ascii="Times New Roman" w:hAnsi="Times New Roman" w:cs="Times New Roman"/>
+          <w:sz w:val="24"/>
+          <w:szCs w:val="24"/>
+        </w:rPr>
+        <w:tab/>
+      </w:r>
+    </w:p>
+    <w:p>
+      <w:pPr>
+        <w:spacing w:after="0" w:line="240" w:lineRule="auto"/>
+        <w:ind w:left="1440" w:firstLine="720"/>
+        <w:rPr>
+          <w:rFonts w:ascii="Times New Roman" w:hAnsi="Times New Roman" w:cs="Times New Roman"/>
+          <w:sz w:val="24"/>
+          <w:szCs w:val="24"/>
+        </w:rPr>
+      </w:pPr>
       <w:r>
         <w:rPr>
           <w:rFonts w:ascii="Times New Roman" w:hAnsi="Times New Roman" w:cs="Times New Roman"/>
@@ -234,59 +320,267 @@
           <w:szCs w:val="24"/>
         </w:rPr>
         <w:tab/>
-        <w:t>Data out: SDO pin.</w:t>
-      </w:r>
-    </w:p>
-    <w:p>
-      <w:pPr>
-        <w:spacing w:after="0" w:line="240" w:lineRule="auto"/>
-        <w:rPr>
-          <w:rFonts w:ascii="Times New Roman" w:hAnsi="Times New Roman" w:cs="Times New Roman"/>
-          <w:sz w:val="24"/>
-          <w:szCs w:val="24"/>
-        </w:rPr>
-      </w:pPr>
-      <w:r>
-        <w:rPr>
-          <w:rFonts w:ascii="Times New Roman" w:hAnsi="Times New Roman" w:cs="Times New Roman"/>
-          <w:sz w:val="24"/>
-          <w:szCs w:val="24"/>
-        </w:rPr>
-        <w:tab/>
-      </w:r>
-      <w:r>
-        <w:rPr>
-          <w:rFonts w:ascii="Times New Roman" w:hAnsi="Times New Roman" w:cs="Times New Roman"/>
-          <w:sz w:val="24"/>
-          <w:szCs w:val="24"/>
-        </w:rPr>
-        <w:tab/>
-      </w:r>
-      <w:r>
-        <w:rPr>
-          <w:rFonts w:ascii="Times New Roman" w:hAnsi="Times New Roman" w:cs="Times New Roman"/>
-          <w:sz w:val="24"/>
-          <w:szCs w:val="24"/>
-        </w:rPr>
-        <w:tab/>
-        <w:t>Clock: SCLK pin</w:t>
+        <w:t>Data out: SDO</w:t>
+      </w:r>
+      <w:r>
+        <w:rPr>
+          <w:rFonts w:ascii="Times New Roman" w:hAnsi="Times New Roman" w:cs="Times New Roman"/>
+          <w:sz w:val="24"/>
+          <w:szCs w:val="24"/>
+        </w:rPr>
+        <w:t>1</w:t>
       </w:r>
       <w:bookmarkStart w:id="0" w:name="_GoBack"/>
       <w:bookmarkEnd w:id="0"/>
-    </w:p>
-    <w:p>
-      <w:pPr>
-        <w:spacing w:after="0" w:line="240" w:lineRule="auto"/>
-        <w:rPr>
-          <w:rFonts w:ascii="Times New Roman" w:hAnsi="Times New Roman" w:cs="Times New Roman"/>
-          <w:sz w:val="24"/>
-          <w:szCs w:val="24"/>
-        </w:rPr>
-      </w:pPr>
-    </w:p>
-    <w:p>
-      <w:pPr>
-        <w:spacing w:after="0" w:line="240" w:lineRule="auto"/>
+      <w:r>
+        <w:rPr>
+          <w:rFonts w:ascii="Times New Roman" w:hAnsi="Times New Roman" w:cs="Times New Roman"/>
+          <w:sz w:val="24"/>
+          <w:szCs w:val="24"/>
+        </w:rPr>
+        <w:t xml:space="preserve"> pin.</w:t>
+      </w:r>
+    </w:p>
+    <w:p>
+      <w:pPr>
+        <w:spacing w:after="0" w:line="240" w:lineRule="auto"/>
+        <w:rPr>
+          <w:rFonts w:ascii="Times New Roman" w:hAnsi="Times New Roman" w:cs="Times New Roman"/>
+          <w:sz w:val="24"/>
+          <w:szCs w:val="24"/>
+        </w:rPr>
+      </w:pPr>
+      <w:r>
+        <w:rPr>
+          <w:rFonts w:ascii="Times New Roman" w:hAnsi="Times New Roman" w:cs="Times New Roman"/>
+          <w:sz w:val="24"/>
+          <w:szCs w:val="24"/>
+        </w:rPr>
+        <w:tab/>
+      </w:r>
+      <w:r>
+        <w:rPr>
+          <w:rFonts w:ascii="Times New Roman" w:hAnsi="Times New Roman" w:cs="Times New Roman"/>
+          <w:sz w:val="24"/>
+          <w:szCs w:val="24"/>
+        </w:rPr>
+        <w:tab/>
+      </w:r>
+      <w:r>
+        <w:rPr>
+          <w:rFonts w:ascii="Times New Roman" w:hAnsi="Times New Roman" w:cs="Times New Roman"/>
+          <w:sz w:val="24"/>
+          <w:szCs w:val="24"/>
+        </w:rPr>
+        <w:tab/>
+        <w:t>Clock: SC</w:t>
+      </w:r>
+      <w:r>
+        <w:rPr>
+          <w:rFonts w:ascii="Times New Roman" w:hAnsi="Times New Roman" w:cs="Times New Roman"/>
+          <w:sz w:val="24"/>
+          <w:szCs w:val="24"/>
+        </w:rPr>
+        <w:t>K</w:t>
+      </w:r>
+      <w:r>
+        <w:rPr>
+          <w:rFonts w:ascii="Times New Roman" w:hAnsi="Times New Roman" w:cs="Times New Roman"/>
+          <w:sz w:val="24"/>
+          <w:szCs w:val="24"/>
+        </w:rPr>
+        <w:t>1</w:t>
+      </w:r>
+      <w:r>
+        <w:rPr>
+          <w:rFonts w:ascii="Times New Roman" w:hAnsi="Times New Roman" w:cs="Times New Roman"/>
+          <w:sz w:val="24"/>
+          <w:szCs w:val="24"/>
+        </w:rPr>
+        <w:t xml:space="preserve"> pin</w:t>
+      </w:r>
+      <w:r>
+        <w:rPr>
+          <w:rFonts w:ascii="Times New Roman" w:hAnsi="Times New Roman" w:cs="Times New Roman"/>
+          <w:sz w:val="24"/>
+          <w:szCs w:val="24"/>
+        </w:rPr>
+        <w:t>.</w:t>
+      </w:r>
+    </w:p>
+    <w:p>
+      <w:pPr>
+        <w:spacing w:after="0" w:line="240" w:lineRule="auto"/>
+        <w:rPr>
+          <w:rFonts w:ascii="Times New Roman" w:hAnsi="Times New Roman" w:cs="Times New Roman"/>
+          <w:sz w:val="24"/>
+          <w:szCs w:val="24"/>
+        </w:rPr>
+      </w:pPr>
+      <w:r>
+        <w:rPr>
+          <w:rFonts w:ascii="Times New Roman" w:hAnsi="Times New Roman" w:cs="Times New Roman"/>
+          <w:sz w:val="24"/>
+          <w:szCs w:val="24"/>
+        </w:rPr>
+        <w:tab/>
+      </w:r>
+      <w:r>
+        <w:rPr>
+          <w:rFonts w:ascii="Times New Roman" w:hAnsi="Times New Roman" w:cs="Times New Roman"/>
+          <w:sz w:val="24"/>
+          <w:szCs w:val="24"/>
+        </w:rPr>
+        <w:tab/>
+        <w:t>UART</w:t>
+      </w:r>
+    </w:p>
+    <w:p>
+      <w:pPr>
+        <w:spacing w:after="0" w:line="240" w:lineRule="auto"/>
+        <w:rPr>
+          <w:rFonts w:ascii="Times New Roman" w:hAnsi="Times New Roman" w:cs="Times New Roman"/>
+          <w:sz w:val="24"/>
+          <w:szCs w:val="24"/>
+        </w:rPr>
+      </w:pPr>
+      <w:r>
+        <w:rPr>
+          <w:rFonts w:ascii="Times New Roman" w:hAnsi="Times New Roman" w:cs="Times New Roman"/>
+          <w:sz w:val="24"/>
+          <w:szCs w:val="24"/>
+        </w:rPr>
+        <w:tab/>
+      </w:r>
+      <w:r>
+        <w:rPr>
+          <w:rFonts w:ascii="Times New Roman" w:hAnsi="Times New Roman" w:cs="Times New Roman"/>
+          <w:sz w:val="24"/>
+          <w:szCs w:val="24"/>
+        </w:rPr>
+        <w:tab/>
+      </w:r>
+      <w:r>
+        <w:rPr>
+          <w:rFonts w:ascii="Times New Roman" w:hAnsi="Times New Roman" w:cs="Times New Roman"/>
+          <w:sz w:val="24"/>
+          <w:szCs w:val="24"/>
+        </w:rPr>
+        <w:tab/>
+        <w:t>TX: 1 GPIO</w:t>
+      </w:r>
+    </w:p>
+    <w:p>
+      <w:pPr>
+        <w:spacing w:after="0" w:line="240" w:lineRule="auto"/>
+        <w:rPr>
+          <w:rFonts w:ascii="Times New Roman" w:hAnsi="Times New Roman" w:cs="Times New Roman"/>
+          <w:sz w:val="24"/>
+          <w:szCs w:val="24"/>
+        </w:rPr>
+      </w:pPr>
+      <w:r>
+        <w:rPr>
+          <w:rFonts w:ascii="Times New Roman" w:hAnsi="Times New Roman" w:cs="Times New Roman"/>
+          <w:sz w:val="24"/>
+          <w:szCs w:val="24"/>
+        </w:rPr>
+        <w:tab/>
+      </w:r>
+      <w:r>
+        <w:rPr>
+          <w:rFonts w:ascii="Times New Roman" w:hAnsi="Times New Roman" w:cs="Times New Roman"/>
+          <w:sz w:val="24"/>
+          <w:szCs w:val="24"/>
+        </w:rPr>
+        <w:tab/>
+      </w:r>
+      <w:r>
+        <w:rPr>
+          <w:rFonts w:ascii="Times New Roman" w:hAnsi="Times New Roman" w:cs="Times New Roman"/>
+          <w:sz w:val="24"/>
+          <w:szCs w:val="24"/>
+        </w:rPr>
+        <w:tab/>
+        <w:t>RX: 1 GPIO</w:t>
+      </w:r>
+    </w:p>
+    <w:p>
+      <w:pPr>
+        <w:spacing w:after="0" w:line="240" w:lineRule="auto"/>
+        <w:rPr>
+          <w:rFonts w:ascii="Times New Roman" w:hAnsi="Times New Roman" w:cs="Times New Roman"/>
+          <w:sz w:val="24"/>
+          <w:szCs w:val="24"/>
+        </w:rPr>
+      </w:pPr>
+      <w:r>
+        <w:rPr>
+          <w:rFonts w:ascii="Times New Roman" w:hAnsi="Times New Roman" w:cs="Times New Roman"/>
+          <w:sz w:val="24"/>
+          <w:szCs w:val="24"/>
+        </w:rPr>
+        <w:tab/>
+      </w:r>
+      <w:r>
+        <w:rPr>
+          <w:rFonts w:ascii="Times New Roman" w:hAnsi="Times New Roman" w:cs="Times New Roman"/>
+          <w:sz w:val="24"/>
+          <w:szCs w:val="24"/>
+        </w:rPr>
+        <w:tab/>
+        <w:t>ADC</w:t>
+      </w:r>
+    </w:p>
+    <w:p>
+      <w:pPr>
+        <w:spacing w:after="0" w:line="240" w:lineRule="auto"/>
+        <w:rPr>
+          <w:rFonts w:ascii="Times New Roman" w:hAnsi="Times New Roman" w:cs="Times New Roman"/>
+          <w:sz w:val="24"/>
+          <w:szCs w:val="24"/>
+        </w:rPr>
+      </w:pPr>
+      <w:r>
+        <w:rPr>
+          <w:rFonts w:ascii="Times New Roman" w:hAnsi="Times New Roman" w:cs="Times New Roman"/>
+          <w:sz w:val="24"/>
+          <w:szCs w:val="24"/>
+        </w:rPr>
+        <w:tab/>
+      </w:r>
+      <w:r>
+        <w:rPr>
+          <w:rFonts w:ascii="Times New Roman" w:hAnsi="Times New Roman" w:cs="Times New Roman"/>
+          <w:sz w:val="24"/>
+          <w:szCs w:val="24"/>
+        </w:rPr>
+        <w:tab/>
+      </w:r>
+      <w:r>
+        <w:rPr>
+          <w:rFonts w:ascii="Times New Roman" w:hAnsi="Times New Roman" w:cs="Times New Roman"/>
+          <w:sz w:val="24"/>
+          <w:szCs w:val="24"/>
+        </w:rPr>
+        <w:tab/>
+        <w:t>2 Channels: 2 GPIO’s</w:t>
+      </w:r>
+    </w:p>
+    <w:p>
+      <w:pPr>
+        <w:spacing w:after="0" w:line="240" w:lineRule="auto"/>
+        <w:rPr>
+          <w:rFonts w:ascii="Times New Roman" w:hAnsi="Times New Roman" w:cs="Times New Roman"/>
+          <w:sz w:val="24"/>
+          <w:szCs w:val="24"/>
+        </w:rPr>
+      </w:pPr>
+    </w:p>
+    <w:p>
+      <w:pPr>
+        <w:spacing w:after="0" w:line="240" w:lineRule="auto"/>
+        <w:ind w:firstLine="720"/>
         <w:rPr>
           <w:rFonts w:ascii="Times New Roman" w:hAnsi="Times New Roman" w:cs="Times New Roman"/>
           <w:sz w:val="24"/>
@@ -300,6 +594,14 @@
           <w:szCs w:val="24"/>
         </w:rPr>
         <w:t>First, I need to get UART up and working first. This will allow for robust debugging, and will be critical at early stages to verify the working status of other modules.</w:t>
+      </w:r>
+      <w:r>
+        <w:rPr>
+          <w:rFonts w:ascii="Times New Roman" w:hAnsi="Times New Roman" w:cs="Times New Roman"/>
+          <w:sz w:val="24"/>
+          <w:szCs w:val="24"/>
+        </w:rPr>
+        <w:t xml:space="preserve"> To achieve this I will first get UART TX to operate properly. This way, at the least the chip can talk to me. Next RX will give me the ability to talk to the chip. To complete this task item and for verification sake, the chip will be programmed to echo any message that I send to the chip; performed in a debugging mode with warning messages included. </w:t>
       </w:r>
     </w:p>
     <w:sectPr>

</xml_diff>

<commit_message>
Added Filter notes to the ProtoReport
</commit_message>
<xml_diff>
--- a/Documents/ProtoReport.docx
+++ b/Documents/ProtoReport.docx
@@ -18,7 +18,25 @@
           <w:sz w:val="24"/>
           <w:szCs w:val="24"/>
         </w:rPr>
-        <w:t>All pertinent documents will be added to GitHub under the alias “LegallyKF5RCL”</w:t>
+        <w:t xml:space="preserve">All pertinent documents will be added to </w:t>
+      </w:r>
+      <w:proofErr w:type="spellStart"/>
+      <w:r>
+        <w:rPr>
+          <w:rFonts w:ascii="Times New Roman" w:hAnsi="Times New Roman" w:cs="Times New Roman"/>
+          <w:sz w:val="24"/>
+          <w:szCs w:val="24"/>
+        </w:rPr>
+        <w:t>GitHub</w:t>
+      </w:r>
+      <w:proofErr w:type="spellEnd"/>
+      <w:r>
+        <w:rPr>
+          <w:rFonts w:ascii="Times New Roman" w:hAnsi="Times New Roman" w:cs="Times New Roman"/>
+          <w:sz w:val="24"/>
+          <w:szCs w:val="24"/>
+        </w:rPr>
+        <w:t xml:space="preserve"> under the alias “LegallyKF5RCL”</w:t>
       </w:r>
     </w:p>
     <w:p>
@@ -47,7 +65,25 @@
           <w:sz w:val="24"/>
           <w:szCs w:val="24"/>
         </w:rPr>
-        <w:t>The Initial goal is to get the chip modules up and working, then progress can be made developing software code. The follow modules are needed: SPI, UART, ADC.</w:t>
+        <w:t xml:space="preserve">The Initial goal is to get the chip modules up and working, then progress can be made developing software code. The follow modules are needed: SPI, UART, </w:t>
+      </w:r>
+      <w:proofErr w:type="gramStart"/>
+      <w:r>
+        <w:rPr>
+          <w:rFonts w:ascii="Times New Roman" w:hAnsi="Times New Roman" w:cs="Times New Roman"/>
+          <w:sz w:val="24"/>
+          <w:szCs w:val="24"/>
+        </w:rPr>
+        <w:t>ADC</w:t>
+      </w:r>
+      <w:proofErr w:type="gramEnd"/>
+      <w:r>
+        <w:rPr>
+          <w:rFonts w:ascii="Times New Roman" w:hAnsi="Times New Roman" w:cs="Times New Roman"/>
+          <w:sz w:val="24"/>
+          <w:szCs w:val="24"/>
+        </w:rPr>
+        <w:t>.</w:t>
       </w:r>
     </w:p>
     <w:p>
@@ -103,8 +139,17 @@
           <w:szCs w:val="24"/>
         </w:rPr>
         <w:tab/>
+      </w:r>
+      <w:proofErr w:type="gramStart"/>
+      <w:r>
+        <w:rPr>
+          <w:rFonts w:ascii="Times New Roman" w:hAnsi="Times New Roman" w:cs="Times New Roman"/>
+          <w:sz w:val="24"/>
+          <w:szCs w:val="24"/>
+        </w:rPr>
         <w:t>SPI – Chip Select, Data Out, Clock.</w:t>
       </w:r>
+      <w:proofErr w:type="gramEnd"/>
     </w:p>
     <w:p>
       <w:pPr>
@@ -581,7 +626,74 @@
           <w:sz w:val="24"/>
           <w:szCs w:val="24"/>
         </w:rPr>
-        <w:t>high-pass filter, I’m gong to try a parallel RC circuit in simulation first.</w:t>
+        <w:t>high-pass filter, I’m go</w:t>
+      </w:r>
+      <w:r>
+        <w:rPr>
+          <w:rFonts w:ascii="Times New Roman" w:hAnsi="Times New Roman" w:cs="Times New Roman"/>
+          <w:sz w:val="24"/>
+          <w:szCs w:val="24"/>
+        </w:rPr>
+        <w:t>i</w:t>
+      </w:r>
+      <w:r>
+        <w:rPr>
+          <w:rFonts w:ascii="Times New Roman" w:hAnsi="Times New Roman" w:cs="Times New Roman"/>
+          <w:sz w:val="24"/>
+          <w:szCs w:val="24"/>
+        </w:rPr>
+        <w:t>ng to try a parallel RC circuit in simulation first.</w:t>
+      </w:r>
+      <w:r>
+        <w:rPr>
+          <w:rFonts w:ascii="Times New Roman" w:hAnsi="Times New Roman" w:cs="Times New Roman"/>
+          <w:sz w:val="24"/>
+          <w:szCs w:val="24"/>
+        </w:rPr>
+        <w:t xml:space="preserve"> That was a bad idea. Instead a simulation of a series RC circuit will be used. </w:t>
+      </w:r>
+    </w:p>
+    <w:p>
+      <w:pPr>
+        <w:spacing w:after="0" w:line="240" w:lineRule="auto"/>
+        <w:ind w:firstLine="720"/>
+        <w:rPr>
+          <w:rFonts w:ascii="Times New Roman" w:hAnsi="Times New Roman" w:cs="Times New Roman"/>
+          <w:sz w:val="24"/>
+          <w:szCs w:val="24"/>
+        </w:rPr>
+      </w:pPr>
+      <w:r>
+        <w:rPr>
+          <w:rFonts w:ascii="Times New Roman" w:hAnsi="Times New Roman" w:cs="Times New Roman"/>
+          <w:sz w:val="24"/>
+          <w:szCs w:val="24"/>
+        </w:rPr>
+        <w:t>Now I will explain the logic behind using a simple RC circuit to filter the output. The capacitance of the capacitor should be sufficiently large to smooth the sharp jumps when the DAC changes value. This can be accomplished by making the output of the function generator to be the voltage across the capacitor. However, the capacitor cannot be too large, as this would cause the capacitor to discharge or charge slower than the DAC is attempting to pull the</w:t>
+      </w:r>
+      <w:r>
+        <w:rPr>
+          <w:rFonts w:ascii="Times New Roman" w:hAnsi="Times New Roman" w:cs="Times New Roman"/>
+          <w:sz w:val="24"/>
+          <w:szCs w:val="24"/>
+        </w:rPr>
+        <w:t xml:space="preserve"> voltage. The dual issue</w:t>
+      </w:r>
+      <w:r>
+        <w:rPr>
+          <w:rFonts w:ascii="Times New Roman" w:hAnsi="Times New Roman" w:cs="Times New Roman"/>
+          <w:sz w:val="24"/>
+          <w:szCs w:val="24"/>
+        </w:rPr>
+        <w:t xml:space="preserve"> is that if the capacitor is too small</w:t>
+      </w:r>
+      <w:r>
+        <w:rPr>
+          <w:rFonts w:ascii="Times New Roman" w:hAnsi="Times New Roman" w:cs="Times New Roman"/>
+          <w:sz w:val="24"/>
+          <w:szCs w:val="24"/>
+        </w:rPr>
+        <w:t xml:space="preserve"> the capacitor will charge and discharge too fast and the smoothing will disappear at low frequencies. Since the system must not cause slew rate problems, my design will focus on determining the fastest rate at which the ideal signal changes, and match it with the maximum rate of charging in the capacitor.</w:t>
       </w:r>
       <w:bookmarkStart w:id="0" w:name="_GoBack"/>
       <w:bookmarkEnd w:id="0"/>
@@ -618,6 +730,17 @@
           <w:szCs w:val="24"/>
         </w:rPr>
       </w:pPr>
+    </w:p>
+    <w:p>
+      <w:pPr>
+        <w:spacing w:after="0" w:line="240" w:lineRule="auto"/>
+        <w:ind w:firstLine="720"/>
+        <w:rPr>
+          <w:rFonts w:ascii="Times New Roman" w:hAnsi="Times New Roman" w:cs="Times New Roman"/>
+          <w:sz w:val="24"/>
+          <w:szCs w:val="24"/>
+        </w:rPr>
+      </w:pPr>
       <w:r>
         <w:rPr>
           <w:rFonts w:ascii="Times New Roman" w:hAnsi="Times New Roman" w:cs="Times New Roman"/>
@@ -670,6 +793,7 @@
           <w:sz w:val="24"/>
           <w:szCs w:val="24"/>
         </w:rPr>
+        <w:lastRenderedPageBreak/>
         <w:t xml:space="preserve">An error was occurring because I was trying to write to UART_TX buffer too fast after setting up the module. After Inserting a </w:t>
       </w:r>
       <w:r>

</xml_diff>